<commit_message>
Addition Of Project Files
Project Files Created and Planing.docx updated
</commit_message>
<xml_diff>
--- a/Planning.docx
+++ b/Planning.docx
@@ -1,6 +1,6 @@
 
 <file path=word/document.xml><?xml version="1.0" encoding="utf-8"?>
-<w:document xmlns:wpc="http://schemas.microsoft.com/office/word/2010/wordprocessingCanvas" xmlns:cx="http://schemas.microsoft.com/office/drawing/2014/chartex" xmlns:cx1="http://schemas.microsoft.com/office/drawing/2015/9/8/chartex" xmlns:cx2="http://schemas.microsoft.com/office/drawing/2015/10/21/chartex" xmlns:cx3="http://schemas.microsoft.com/office/drawing/2016/5/9/chartex" xmlns:cx4="http://schemas.microsoft.com/office/drawing/2016/5/10/chartex" xmlns:cx5="http://schemas.microsoft.com/office/drawing/2016/5/11/chartex" xmlns:cx6="http://schemas.microsoft.com/office/drawing/2016/5/12/chartex" xmlns:cx7="http://schemas.microsoft.com/office/drawing/2016/5/13/chartex" xmlns:cx8="http://schemas.microsoft.com/office/drawing/2016/5/14/chartex" xmlns:mc="http://schemas.openxmlformats.org/markup-compatibility/2006" xmlns:aink="http://schemas.microsoft.com/office/drawing/2016/ink" xmlns:am3d="http://schemas.microsoft.com/office/drawing/2017/model3d" xmlns:o="urn:schemas-microsoft-com:office:office" xmlns:oel="http://schemas.microsoft.com/office/2019/extlst" xmlns:r="http://schemas.openxmlformats.org/officeDocument/2006/relationships" xmlns:m="http://schemas.openxmlformats.org/officeDocument/2006/math" xmlns:v="urn:schemas-microsoft-com:vml" xmlns:wp14="http://schemas.microsoft.com/office/word/2010/wordprocessingDrawing" xmlns:wp="http://schemas.openxmlformats.org/drawingml/2006/wordprocessingDrawing" xmlns:w10="urn:schemas-microsoft-com:office:word" xmlns:w="http://schemas.openxmlformats.org/wordprocessingml/2006/main" xmlns:w14="http://schemas.microsoft.com/office/word/2010/wordml" xmlns:w15="http://schemas.microsoft.com/office/word/2012/wordml" xmlns:w16cex="http://schemas.microsoft.com/office/word/2018/wordml/cex" xmlns:w16cid="http://schemas.microsoft.com/office/word/2016/wordml/cid" xmlns:w16="http://schemas.microsoft.com/office/word/2018/wordml" xmlns:w16sdtdh="http://schemas.microsoft.com/office/word/2020/wordml/sdtdatahash" xmlns:w16se="http://schemas.microsoft.com/office/word/2015/wordml/symex" xmlns:wpg="http://schemas.microsoft.com/office/word/2010/wordprocessingGroup" xmlns:wpi="http://schemas.microsoft.com/office/word/2010/wordprocessingInk" xmlns:wne="http://schemas.microsoft.com/office/word/2006/wordml" xmlns:wps="http://schemas.microsoft.com/office/word/2010/wordprocessingShape" mc:Ignorable="w14 w15 w16se w16cid w16 w16cex w16sdtdh wp14">
+<w:document xmlns:wpc="http://schemas.microsoft.com/office/word/2010/wordprocessingCanvas" xmlns:cx="http://schemas.microsoft.com/office/drawing/2014/chartex" xmlns:cx1="http://schemas.microsoft.com/office/drawing/2015/9/8/chartex" xmlns:cx2="http://schemas.microsoft.com/office/drawing/2015/10/21/chartex" xmlns:cx3="http://schemas.microsoft.com/office/drawing/2016/5/9/chartex" xmlns:cx4="http://schemas.microsoft.com/office/drawing/2016/5/10/chartex" xmlns:cx5="http://schemas.microsoft.com/office/drawing/2016/5/11/chartex" xmlns:cx6="http://schemas.microsoft.com/office/drawing/2016/5/12/chartex" xmlns:cx7="http://schemas.microsoft.com/office/drawing/2016/5/13/chartex" xmlns:cx8="http://schemas.microsoft.com/office/drawing/2016/5/14/chartex" xmlns:mc="http://schemas.openxmlformats.org/markup-compatibility/2006" xmlns:aink="http://schemas.microsoft.com/office/drawing/2016/ink" xmlns:am3d="http://schemas.microsoft.com/office/drawing/2017/model3d" xmlns:o="urn:schemas-microsoft-com:office:office" xmlns:oel="http://schemas.microsoft.com/office/2019/extlst" xmlns:r="http://schemas.openxmlformats.org/officeDocument/2006/relationships" xmlns:m="http://schemas.openxmlformats.org/officeDocument/2006/math" xmlns:v="urn:schemas-microsoft-com:vml" xmlns:wp14="http://schemas.microsoft.com/office/word/2010/wordprocessingDrawing" xmlns:wp="http://schemas.openxmlformats.org/drawingml/2006/wordprocessingDrawing" xmlns:w10="urn:schemas-microsoft-com:office:word" xmlns:w="http://schemas.openxmlformats.org/wordprocessingml/2006/main" xmlns:w14="http://schemas.microsoft.com/office/word/2010/wordml" xmlns:w15="http://schemas.microsoft.com/office/word/2012/wordml" xmlns:w16cex="http://schemas.microsoft.com/office/word/2018/wordml/cex" xmlns:w16cid="http://schemas.microsoft.com/office/word/2016/wordml/cid" xmlns:w16="http://schemas.microsoft.com/office/word/2018/wordml" xmlns:w16du="http://schemas.microsoft.com/office/word/2023/wordml/word16du" xmlns:w16sdtdh="http://schemas.microsoft.com/office/word/2020/wordml/sdtdatahash" xmlns:w16se="http://schemas.microsoft.com/office/word/2015/wordml/symex" xmlns:wpg="http://schemas.microsoft.com/office/word/2010/wordprocessingGroup" xmlns:wpi="http://schemas.microsoft.com/office/word/2010/wordprocessingInk" xmlns:wne="http://schemas.microsoft.com/office/word/2006/wordml" xmlns:wps="http://schemas.microsoft.com/office/word/2010/wordprocessingShape" mc:Ignorable="w14 w15 w16se w16cid w16 w16cex w16sdtdh w16du wp14">
   <w:body>
     <w:p>
       <w:pPr>
@@ -388,6 +388,141 @@
     <w:p>
       <w:pPr>
         <w:rPr>
+          <w:rFonts w:ascii="Calibri" w:eastAsia="Calibri" w:hAnsi="Calibri" w:cs="Calibri"/>
+        </w:rPr>
+      </w:pPr>
+      <w:r>
+        <w:rPr>
+          <w:b/>
+          <w:u w:val="single"/>
+        </w:rPr>
+        <w:t>Objectives</w:t>
+      </w:r>
+      <w:r>
+        <w:br/>
+      </w:r>
+      <w:r>
+        <w:tab/>
+      </w:r>
+      <w:r>
+        <w:t>What are you aiming to produce?</w:t>
+      </w:r>
+    </w:p>
+    <w:p>
+      <w:pPr>
+        <w:spacing w:line="360" w:lineRule="auto"/>
+        <w:rPr>
+          <w:rFonts w:ascii="Calibri" w:eastAsia="Calibri" w:hAnsi="Calibri" w:cs="Calibri"/>
+        </w:rPr>
+      </w:pPr>
+      <w:r>
+        <w:t xml:space="preserve">A maths-based game that aims to improve mental arithmetic skills. This game will cater to a range of skill levels </w:t>
+      </w:r>
+      <w:r>
+        <w:t>using the four basic mathematical operations; addition, subtraction, multiplication and division. The player will answer one question at a time</w:t>
+      </w:r>
+      <w:r>
+        <w:t>,</w:t>
+      </w:r>
+      <w:r>
+        <w:t xml:space="preserve"> of </w:t>
+      </w:r>
+      <w:r>
+        <w:t>which they choose both operation and difficulty.</w:t>
+      </w:r>
+      <w:r>
+        <w:t xml:space="preserve"> The program will also </w:t>
+      </w:r>
+      <w:r>
+        <w:t>provide the user with feedback</w:t>
+      </w:r>
+      <w:r>
+        <w:t>, e</w:t>
+      </w:r>
+      <w:r>
+        <w:t>.g.</w:t>
+      </w:r>
+      <w:r>
+        <w:t xml:space="preserve"> “Correct!’ when correct or “The correct answer was [answer].” when</w:t>
+      </w:r>
+      <w:r>
+        <w:t xml:space="preserve"> incorrect.</w:t>
+      </w:r>
+      <w:r>
+        <w:br/>
+      </w:r>
+      <w:r>
+        <w:rPr>
+          <w:b/>
+          <w:u w:val="single"/>
+        </w:rPr>
+        <w:t>Requirements</w:t>
+      </w:r>
+      <w:r>
+        <w:br/>
+      </w:r>
+      <w:r>
+        <w:rPr>
+          <w:u w:val="single"/>
+        </w:rPr>
+        <w:t>What does the user need the software to do?</w:t>
+      </w:r>
+    </w:p>
+    <w:p>
+      <w:pPr>
+        <w:spacing w:line="360" w:lineRule="auto"/>
+        <w:rPr>
+          <w:u w:val="single"/>
+        </w:rPr>
+      </w:pPr>
+      <w:r>
+        <w:t>The user needs the software to take their answer and validate whether it is correct or incorrect</w:t>
+      </w:r>
+      <w:r>
+        <w:br/>
+      </w:r>
+      <w:r>
+        <w:rPr>
+          <w:u w:val="single"/>
+        </w:rPr>
+        <w:t>What does the software allow the user to do?</w:t>
+      </w:r>
+    </w:p>
+    <w:p>
+      <w:pPr>
+        <w:spacing w:line="360" w:lineRule="auto"/>
+        <w:rPr>
+          <w:rFonts w:ascii="Calibri" w:eastAsia="Calibri" w:hAnsi="Calibri" w:cs="Calibri"/>
+        </w:rPr>
+      </w:pPr>
+      <w:r>
+        <w:t xml:space="preserve">The software allows the user to input an answer and select </w:t>
+      </w:r>
+      <w:r>
+        <w:t>operation and difficulty to assist in honing mental arithmetic skills</w:t>
+      </w:r>
+      <w:r>
+        <w:br/>
+      </w:r>
+      <w:r>
+        <w:rPr>
+          <w:u w:val="single"/>
+        </w:rPr>
+        <w:t>What does the project need to be able to do so that the user's requirements are met?</w:t>
+      </w:r>
+    </w:p>
+    <w:p>
+      <w:pPr>
+        <w:spacing w:line="360" w:lineRule="auto"/>
+      </w:pPr>
+      <w:r>
+        <w:t>Do maths</w:t>
+      </w:r>
+    </w:p>
+    <w:p/>
+    <w:p>
+      <w:pPr>
+        <w:rPr>
           <w:b/>
           <w:bCs/>
           <w:u w:val="single"/>
@@ -403,9 +538,164 @@
       </w:r>
     </w:p>
     <w:p>
+      <w:pPr>
+        <w:pStyle w:val="ListParagraph"/>
+        <w:numPr>
+          <w:ilvl w:val="0"/>
+          <w:numId w:val="1"/>
+        </w:numPr>
+      </w:pPr>
       <w:r>
         <w:t xml:space="preserve">The </w:t>
       </w:r>
+      <w:r>
+        <w:t xml:space="preserve">program will have a main menu </w:t>
+      </w:r>
+      <w:r>
+        <w:t xml:space="preserve">where you can </w:t>
+      </w:r>
+      <w:r>
+        <w:t>sel</w:t>
+      </w:r>
+      <w:r>
+        <w:t xml:space="preserve">ect a game mode, followed </w:t>
+      </w:r>
+      <w:r>
+        <w:t xml:space="preserve">by a sub menu </w:t>
+      </w:r>
+      <w:r>
+        <w:t>w</w:t>
+      </w:r>
+      <w:r>
+        <w:t>hich allows the user to select a difficulty.</w:t>
+      </w:r>
+    </w:p>
+    <w:p>
+      <w:pPr>
+        <w:pStyle w:val="ListParagraph"/>
+        <w:numPr>
+          <w:ilvl w:val="0"/>
+          <w:numId w:val="1"/>
+        </w:numPr>
+      </w:pPr>
+      <w:r>
+        <w:t xml:space="preserve">After a difficulty </w:t>
+      </w:r>
+      <w:r>
+        <w:t xml:space="preserve">is selected </w:t>
+      </w:r>
+      <w:r>
+        <w:t>the game will start a timer based to the difficulty</w:t>
+      </w:r>
+      <w:r>
+        <w:t xml:space="preserve"> easy: </w:t>
+      </w:r>
+      <w:r>
+        <w:t>9</w:t>
+      </w:r>
+      <w:r>
+        <w:t xml:space="preserve"> min</w:t>
+      </w:r>
+      <w:r>
+        <w:t>;</w:t>
+      </w:r>
+      <w:r>
+        <w:t xml:space="preserve"> Normal</w:t>
+      </w:r>
+      <w:r>
+        <w:t>:</w:t>
+      </w:r>
+      <w:r>
+        <w:t xml:space="preserve"> </w:t>
+      </w:r>
+      <w:r>
+        <w:t>6 min</w:t>
+      </w:r>
+      <w:r>
+        <w:t>;</w:t>
+      </w:r>
+      <w:r>
+        <w:t xml:space="preserve"> Hard: 3 Min</w:t>
+      </w:r>
+    </w:p>
+    <w:p>
+      <w:pPr>
+        <w:pStyle w:val="ListParagraph"/>
+        <w:numPr>
+          <w:ilvl w:val="0"/>
+          <w:numId w:val="1"/>
+        </w:numPr>
+      </w:pPr>
+      <w:r>
+        <w:t>All menus will have a way to exit</w:t>
+      </w:r>
+      <w:r>
+        <w:t xml:space="preserve"> to the previous menu</w:t>
+      </w:r>
+      <w:r>
+        <w:t>.</w:t>
+      </w:r>
+    </w:p>
+    <w:p>
+      <w:pPr>
+        <w:pStyle w:val="ListParagraph"/>
+        <w:numPr>
+          <w:ilvl w:val="0"/>
+          <w:numId w:val="1"/>
+        </w:numPr>
+      </w:pPr>
+      <w:r>
+        <w:t xml:space="preserve">The game </w:t>
+      </w:r>
+      <w:r>
+        <w:t xml:space="preserve">scene </w:t>
+      </w:r>
+      <w:r>
+        <w:t xml:space="preserve">will have one </w:t>
+      </w:r>
+      <w:r>
+        <w:t>simple input with a submit button</w:t>
+      </w:r>
+      <w:r>
+        <w:t>, or alternatively the enter key will also submit an answer.</w:t>
+      </w:r>
+    </w:p>
+    <w:p>
+      <w:pPr>
+        <w:pStyle w:val="ListParagraph"/>
+        <w:numPr>
+          <w:ilvl w:val="0"/>
+          <w:numId w:val="1"/>
+        </w:numPr>
+      </w:pPr>
+      <w:r>
+        <w:t>The input will only allow for integers to be submitted.</w:t>
+      </w:r>
+    </w:p>
+    <w:p>
+      <w:pPr>
+        <w:pStyle w:val="ListParagraph"/>
+        <w:numPr>
+          <w:ilvl w:val="0"/>
+          <w:numId w:val="1"/>
+        </w:numPr>
+      </w:pPr>
+      <w:r>
+        <w:t xml:space="preserve">Questions will be randomly generated and their answer calculated </w:t>
+      </w:r>
+    </w:p>
+    <w:p/>
+    <w:p/>
+    <w:p/>
+    <w:p>
+      <w:r>
+        <w:t xml:space="preserve">Maths app = </w:t>
+      </w:r>
+      <w:proofErr w:type="spellStart"/>
+      <w:r>
+        <w:t>mapp</w:t>
+      </w:r>
+      <w:proofErr w:type="spellEnd"/>
     </w:p>
     <w:sectPr>
       <w:pgSz w:w="11906" w:h="16838"/>
@@ -418,7 +708,7 @@
 </file>
 
 <file path=word/numbering.xml><?xml version="1.0" encoding="utf-8"?>
-<w:numbering xmlns:wpc="http://schemas.microsoft.com/office/word/2010/wordprocessingCanvas" xmlns:cx="http://schemas.microsoft.com/office/drawing/2014/chartex" xmlns:cx1="http://schemas.microsoft.com/office/drawing/2015/9/8/chartex" xmlns:cx2="http://schemas.microsoft.com/office/drawing/2015/10/21/chartex" xmlns:cx3="http://schemas.microsoft.com/office/drawing/2016/5/9/chartex" xmlns:cx4="http://schemas.microsoft.com/office/drawing/2016/5/10/chartex" xmlns:cx5="http://schemas.microsoft.com/office/drawing/2016/5/11/chartex" xmlns:cx6="http://schemas.microsoft.com/office/drawing/2016/5/12/chartex" xmlns:cx7="http://schemas.microsoft.com/office/drawing/2016/5/13/chartex" xmlns:cx8="http://schemas.microsoft.com/office/drawing/2016/5/14/chartex" xmlns:mc="http://schemas.openxmlformats.org/markup-compatibility/2006" xmlns:aink="http://schemas.microsoft.com/office/drawing/2016/ink" xmlns:am3d="http://schemas.microsoft.com/office/drawing/2017/model3d" xmlns:o="urn:schemas-microsoft-com:office:office" xmlns:oel="http://schemas.microsoft.com/office/2019/extlst" xmlns:r="http://schemas.openxmlformats.org/officeDocument/2006/relationships" xmlns:m="http://schemas.openxmlformats.org/officeDocument/2006/math" xmlns:v="urn:schemas-microsoft-com:vml" xmlns:wp14="http://schemas.microsoft.com/office/word/2010/wordprocessingDrawing" xmlns:wp="http://schemas.openxmlformats.org/drawingml/2006/wordprocessingDrawing" xmlns:w10="urn:schemas-microsoft-com:office:word" xmlns:w="http://schemas.openxmlformats.org/wordprocessingml/2006/main" xmlns:w14="http://schemas.microsoft.com/office/word/2010/wordml" xmlns:w15="http://schemas.microsoft.com/office/word/2012/wordml" xmlns:w16cex="http://schemas.microsoft.com/office/word/2018/wordml/cex" xmlns:w16cid="http://schemas.microsoft.com/office/word/2016/wordml/cid" xmlns:w16="http://schemas.microsoft.com/office/word/2018/wordml" xmlns:w16sdtdh="http://schemas.microsoft.com/office/word/2020/wordml/sdtdatahash" xmlns:w16se="http://schemas.microsoft.com/office/word/2015/wordml/symex" xmlns:wpg="http://schemas.microsoft.com/office/word/2010/wordprocessingGroup" xmlns:wpi="http://schemas.microsoft.com/office/word/2010/wordprocessingInk" xmlns:wne="http://schemas.microsoft.com/office/word/2006/wordml" xmlns:wps="http://schemas.microsoft.com/office/word/2010/wordprocessingShape" mc:Ignorable="w14 w15 w16se w16cid w16 w16cex w16sdtdh wp14">
+<w:numbering xmlns:wpc="http://schemas.microsoft.com/office/word/2010/wordprocessingCanvas" xmlns:cx="http://schemas.microsoft.com/office/drawing/2014/chartex" xmlns:cx1="http://schemas.microsoft.com/office/drawing/2015/9/8/chartex" xmlns:cx2="http://schemas.microsoft.com/office/drawing/2015/10/21/chartex" xmlns:cx3="http://schemas.microsoft.com/office/drawing/2016/5/9/chartex" xmlns:cx4="http://schemas.microsoft.com/office/drawing/2016/5/10/chartex" xmlns:cx5="http://schemas.microsoft.com/office/drawing/2016/5/11/chartex" xmlns:cx6="http://schemas.microsoft.com/office/drawing/2016/5/12/chartex" xmlns:cx7="http://schemas.microsoft.com/office/drawing/2016/5/13/chartex" xmlns:cx8="http://schemas.microsoft.com/office/drawing/2016/5/14/chartex" xmlns:mc="http://schemas.openxmlformats.org/markup-compatibility/2006" xmlns:aink="http://schemas.microsoft.com/office/drawing/2016/ink" xmlns:am3d="http://schemas.microsoft.com/office/drawing/2017/model3d" xmlns:o="urn:schemas-microsoft-com:office:office" xmlns:oel="http://schemas.microsoft.com/office/2019/extlst" xmlns:r="http://schemas.openxmlformats.org/officeDocument/2006/relationships" xmlns:m="http://schemas.openxmlformats.org/officeDocument/2006/math" xmlns:v="urn:schemas-microsoft-com:vml" xmlns:wp14="http://schemas.microsoft.com/office/word/2010/wordprocessingDrawing" xmlns:wp="http://schemas.openxmlformats.org/drawingml/2006/wordprocessingDrawing" xmlns:w10="urn:schemas-microsoft-com:office:word" xmlns:w="http://schemas.openxmlformats.org/wordprocessingml/2006/main" xmlns:w14="http://schemas.microsoft.com/office/word/2010/wordml" xmlns:w15="http://schemas.microsoft.com/office/word/2012/wordml" xmlns:w16cex="http://schemas.microsoft.com/office/word/2018/wordml/cex" xmlns:w16cid="http://schemas.microsoft.com/office/word/2016/wordml/cid" xmlns:w16="http://schemas.microsoft.com/office/word/2018/wordml" xmlns:w16du="http://schemas.microsoft.com/office/word/2023/wordml/word16du" xmlns:w16sdtdh="http://schemas.microsoft.com/office/word/2020/wordml/sdtdatahash" xmlns:w16se="http://schemas.microsoft.com/office/word/2015/wordml/symex" xmlns:wpg="http://schemas.microsoft.com/office/word/2010/wordprocessingGroup" xmlns:wpi="http://schemas.microsoft.com/office/word/2010/wordprocessingInk" xmlns:wne="http://schemas.microsoft.com/office/word/2006/wordml" xmlns:wps="http://schemas.microsoft.com/office/word/2010/wordprocessingShape" mc:Ignorable="w14 w15 w16se w16cid w16 w16cex w16sdtdh w16du wp14">
   <w:abstractNum w:abstractNumId="0" w15:restartNumberingAfterBreak="0">
     <w:nsid w:val="60864ACF"/>
     <w:multiLevelType w:val="hybridMultilevel"/>
@@ -538,7 +828,7 @@
 </file>
 
 <file path=word/styles.xml><?xml version="1.0" encoding="utf-8"?>
-<w:styles xmlns:mc="http://schemas.openxmlformats.org/markup-compatibility/2006" xmlns:r="http://schemas.openxmlformats.org/officeDocument/2006/relationships" xmlns:w="http://schemas.openxmlformats.org/wordprocessingml/2006/main" xmlns:w14="http://schemas.microsoft.com/office/word/2010/wordml" xmlns:w15="http://schemas.microsoft.com/office/word/2012/wordml" xmlns:w16cex="http://schemas.microsoft.com/office/word/2018/wordml/cex" xmlns:w16cid="http://schemas.microsoft.com/office/word/2016/wordml/cid" xmlns:w16="http://schemas.microsoft.com/office/word/2018/wordml" xmlns:w16sdtdh="http://schemas.microsoft.com/office/word/2020/wordml/sdtdatahash" xmlns:w16se="http://schemas.microsoft.com/office/word/2015/wordml/symex" mc:Ignorable="w14 w15 w16se w16cid w16 w16cex w16sdtdh">
+<w:styles xmlns:mc="http://schemas.openxmlformats.org/markup-compatibility/2006" xmlns:r="http://schemas.openxmlformats.org/officeDocument/2006/relationships" xmlns:w="http://schemas.openxmlformats.org/wordprocessingml/2006/main" xmlns:w14="http://schemas.microsoft.com/office/word/2010/wordml" xmlns:w15="http://schemas.microsoft.com/office/word/2012/wordml" xmlns:w16cex="http://schemas.microsoft.com/office/word/2018/wordml/cex" xmlns:w16cid="http://schemas.microsoft.com/office/word/2016/wordml/cid" xmlns:w16="http://schemas.microsoft.com/office/word/2018/wordml" xmlns:w16du="http://schemas.microsoft.com/office/word/2023/wordml/word16du" xmlns:w16sdtdh="http://schemas.microsoft.com/office/word/2020/wordml/sdtdatahash" xmlns:w16se="http://schemas.microsoft.com/office/word/2015/wordml/symex" mc:Ignorable="w14 w15 w16se w16cid w16 w16cex w16sdtdh w16du">
   <w:docDefaults>
     <w:rPrDefault>
       <w:rPr>

</xml_diff>

<commit_message>
Modification Of Application Menus Class
Added init method
Added paint method
Added main method
</commit_message>
<xml_diff>
--- a/Planning.docx
+++ b/Planning.docx
@@ -1,6 +1,6 @@
 
 <file path=word/document.xml><?xml version="1.0" encoding="utf-8"?>
-<w:document xmlns:wpc="http://schemas.microsoft.com/office/word/2010/wordprocessingCanvas" xmlns:cx="http://schemas.microsoft.com/office/drawing/2014/chartex" xmlns:cx1="http://schemas.microsoft.com/office/drawing/2015/9/8/chartex" xmlns:cx2="http://schemas.microsoft.com/office/drawing/2015/10/21/chartex" xmlns:cx3="http://schemas.microsoft.com/office/drawing/2016/5/9/chartex" xmlns:cx4="http://schemas.microsoft.com/office/drawing/2016/5/10/chartex" xmlns:cx5="http://schemas.microsoft.com/office/drawing/2016/5/11/chartex" xmlns:cx6="http://schemas.microsoft.com/office/drawing/2016/5/12/chartex" xmlns:cx7="http://schemas.microsoft.com/office/drawing/2016/5/13/chartex" xmlns:cx8="http://schemas.microsoft.com/office/drawing/2016/5/14/chartex" xmlns:mc="http://schemas.openxmlformats.org/markup-compatibility/2006" xmlns:aink="http://schemas.microsoft.com/office/drawing/2016/ink" xmlns:am3d="http://schemas.microsoft.com/office/drawing/2017/model3d" xmlns:o="urn:schemas-microsoft-com:office:office" xmlns:oel="http://schemas.microsoft.com/office/2019/extlst" xmlns:r="http://schemas.openxmlformats.org/officeDocument/2006/relationships" xmlns:m="http://schemas.openxmlformats.org/officeDocument/2006/math" xmlns:v="urn:schemas-microsoft-com:vml" xmlns:wp14="http://schemas.microsoft.com/office/word/2010/wordprocessingDrawing" xmlns:wp="http://schemas.openxmlformats.org/drawingml/2006/wordprocessingDrawing" xmlns:w10="urn:schemas-microsoft-com:office:word" xmlns:w="http://schemas.openxmlformats.org/wordprocessingml/2006/main" xmlns:w14="http://schemas.microsoft.com/office/word/2010/wordml" xmlns:w15="http://schemas.microsoft.com/office/word/2012/wordml" xmlns:w16cex="http://schemas.microsoft.com/office/word/2018/wordml/cex" xmlns:w16cid="http://schemas.microsoft.com/office/word/2016/wordml/cid" xmlns:w16="http://schemas.microsoft.com/office/word/2018/wordml" xmlns:w16du="http://schemas.microsoft.com/office/word/2023/wordml/word16du" xmlns:w16sdtdh="http://schemas.microsoft.com/office/word/2020/wordml/sdtdatahash" xmlns:w16se="http://schemas.microsoft.com/office/word/2015/wordml/symex" xmlns:wpg="http://schemas.microsoft.com/office/word/2010/wordprocessingGroup" xmlns:wpi="http://schemas.microsoft.com/office/word/2010/wordprocessingInk" xmlns:wne="http://schemas.microsoft.com/office/word/2006/wordml" xmlns:wps="http://schemas.microsoft.com/office/word/2010/wordprocessingShape" mc:Ignorable="w14 w15 w16se w16cid w16 w16cex w16sdtdh w16du wp14">
+<w:document xmlns:wpc="http://schemas.microsoft.com/office/word/2010/wordprocessingCanvas" xmlns:cx="http://schemas.microsoft.com/office/drawing/2014/chartex" xmlns:cx1="http://schemas.microsoft.com/office/drawing/2015/9/8/chartex" xmlns:cx2="http://schemas.microsoft.com/office/drawing/2015/10/21/chartex" xmlns:cx3="http://schemas.microsoft.com/office/drawing/2016/5/9/chartex" xmlns:cx4="http://schemas.microsoft.com/office/drawing/2016/5/10/chartex" xmlns:cx5="http://schemas.microsoft.com/office/drawing/2016/5/11/chartex" xmlns:cx6="http://schemas.microsoft.com/office/drawing/2016/5/12/chartex" xmlns:cx7="http://schemas.microsoft.com/office/drawing/2016/5/13/chartex" xmlns:cx8="http://schemas.microsoft.com/office/drawing/2016/5/14/chartex" xmlns:mc="http://schemas.openxmlformats.org/markup-compatibility/2006" xmlns:aink="http://schemas.microsoft.com/office/drawing/2016/ink" xmlns:am3d="http://schemas.microsoft.com/office/drawing/2017/model3d" xmlns:o="urn:schemas-microsoft-com:office:office" xmlns:oel="http://schemas.microsoft.com/office/2019/extlst" xmlns:r="http://schemas.openxmlformats.org/officeDocument/2006/relationships" xmlns:m="http://schemas.openxmlformats.org/officeDocument/2006/math" xmlns:v="urn:schemas-microsoft-com:vml" xmlns:wp14="http://schemas.microsoft.com/office/word/2010/wordprocessingDrawing" xmlns:wp="http://schemas.openxmlformats.org/drawingml/2006/wordprocessingDrawing" xmlns:w10="urn:schemas-microsoft-com:office:word" xmlns:w="http://schemas.openxmlformats.org/wordprocessingml/2006/main" xmlns:w14="http://schemas.microsoft.com/office/word/2010/wordml" xmlns:w15="http://schemas.microsoft.com/office/word/2012/wordml" xmlns:w16cex="http://schemas.microsoft.com/office/word/2018/wordml/cex" xmlns:w16cid="http://schemas.microsoft.com/office/word/2016/wordml/cid" xmlns:w16="http://schemas.microsoft.com/office/word/2018/wordml" xmlns:w16sdtdh="http://schemas.microsoft.com/office/word/2020/wordml/sdtdatahash" xmlns:w16se="http://schemas.microsoft.com/office/word/2015/wordml/symex" xmlns:wpg="http://schemas.microsoft.com/office/word/2010/wordprocessingGroup" xmlns:wpi="http://schemas.microsoft.com/office/word/2010/wordprocessingInk" xmlns:wne="http://schemas.microsoft.com/office/word/2006/wordml" xmlns:wps="http://schemas.microsoft.com/office/word/2010/wordprocessingShape" mc:Ignorable="w14 w15 w16se w16cid w16 w16cex w16sdtdh wp14">
   <w:body>
     <w:p>
       <w:pPr>
@@ -211,13 +211,8 @@
         </w:numPr>
       </w:pPr>
       <w:r>
-        <w:t>Easy, Two Numbers 1 -12 (</w:t>
-      </w:r>
-      <w:proofErr w:type="spellStart"/>
-      <w:r>
-        <w:t>xy</w:t>
-      </w:r>
-      <w:proofErr w:type="spellEnd"/>
+        <w:t>Easy, Two Numbers 1 -12 (xy</w:t>
+      </w:r>
       <w:r>
         <w:t xml:space="preserve"> / x = y)</w:t>
       </w:r>
@@ -491,32 +486,12 @@
     <w:p>
       <w:pPr>
         <w:spacing w:line="360" w:lineRule="auto"/>
-        <w:rPr>
-          <w:rFonts w:ascii="Calibri" w:eastAsia="Calibri" w:hAnsi="Calibri" w:cs="Calibri"/>
-        </w:rPr>
       </w:pPr>
       <w:r>
         <w:t xml:space="preserve">The software allows the user to input an answer and select </w:t>
       </w:r>
       <w:r>
         <w:t>operation and difficulty to assist in honing mental arithmetic skills</w:t>
-      </w:r>
-      <w:r>
-        <w:br/>
-      </w:r>
-      <w:r>
-        <w:rPr>
-          <w:u w:val="single"/>
-        </w:rPr>
-        <w:t>What does the project need to be able to do so that the user's requirements are met?</w:t>
-      </w:r>
-    </w:p>
-    <w:p>
-      <w:pPr>
-        <w:spacing w:line="360" w:lineRule="auto"/>
-      </w:pPr>
-      <w:r>
-        <w:t>Do maths</w:t>
       </w:r>
     </w:p>
     <w:p/>
@@ -682,21 +657,16 @@
       </w:pPr>
       <w:r>
         <w:t xml:space="preserve">Questions will be randomly generated and their answer calculated </w:t>
+      </w:r>
+      <w:r>
+        <w:t>to be checked against.</w:t>
       </w:r>
     </w:p>
     <w:p/>
     <w:p/>
     <w:p/>
-    <w:p>
-      <w:r>
-        <w:t xml:space="preserve">Maths app = </w:t>
-      </w:r>
-      <w:proofErr w:type="spellStart"/>
-      <w:r>
-        <w:t>mapp</w:t>
-      </w:r>
-      <w:proofErr w:type="spellEnd"/>
-    </w:p>
+    <w:p/>
+    <w:p/>
     <w:sectPr>
       <w:pgSz w:w="11906" w:h="16838"/>
       <w:pgMar w:top="1440" w:right="1440" w:bottom="1440" w:left="1440" w:header="708" w:footer="708" w:gutter="0"/>
@@ -708,7 +678,7 @@
 </file>
 
 <file path=word/numbering.xml><?xml version="1.0" encoding="utf-8"?>
-<w:numbering xmlns:wpc="http://schemas.microsoft.com/office/word/2010/wordprocessingCanvas" xmlns:cx="http://schemas.microsoft.com/office/drawing/2014/chartex" xmlns:cx1="http://schemas.microsoft.com/office/drawing/2015/9/8/chartex" xmlns:cx2="http://schemas.microsoft.com/office/drawing/2015/10/21/chartex" xmlns:cx3="http://schemas.microsoft.com/office/drawing/2016/5/9/chartex" xmlns:cx4="http://schemas.microsoft.com/office/drawing/2016/5/10/chartex" xmlns:cx5="http://schemas.microsoft.com/office/drawing/2016/5/11/chartex" xmlns:cx6="http://schemas.microsoft.com/office/drawing/2016/5/12/chartex" xmlns:cx7="http://schemas.microsoft.com/office/drawing/2016/5/13/chartex" xmlns:cx8="http://schemas.microsoft.com/office/drawing/2016/5/14/chartex" xmlns:mc="http://schemas.openxmlformats.org/markup-compatibility/2006" xmlns:aink="http://schemas.microsoft.com/office/drawing/2016/ink" xmlns:am3d="http://schemas.microsoft.com/office/drawing/2017/model3d" xmlns:o="urn:schemas-microsoft-com:office:office" xmlns:oel="http://schemas.microsoft.com/office/2019/extlst" xmlns:r="http://schemas.openxmlformats.org/officeDocument/2006/relationships" xmlns:m="http://schemas.openxmlformats.org/officeDocument/2006/math" xmlns:v="urn:schemas-microsoft-com:vml" xmlns:wp14="http://schemas.microsoft.com/office/word/2010/wordprocessingDrawing" xmlns:wp="http://schemas.openxmlformats.org/drawingml/2006/wordprocessingDrawing" xmlns:w10="urn:schemas-microsoft-com:office:word" xmlns:w="http://schemas.openxmlformats.org/wordprocessingml/2006/main" xmlns:w14="http://schemas.microsoft.com/office/word/2010/wordml" xmlns:w15="http://schemas.microsoft.com/office/word/2012/wordml" xmlns:w16cex="http://schemas.microsoft.com/office/word/2018/wordml/cex" xmlns:w16cid="http://schemas.microsoft.com/office/word/2016/wordml/cid" xmlns:w16="http://schemas.microsoft.com/office/word/2018/wordml" xmlns:w16du="http://schemas.microsoft.com/office/word/2023/wordml/word16du" xmlns:w16sdtdh="http://schemas.microsoft.com/office/word/2020/wordml/sdtdatahash" xmlns:w16se="http://schemas.microsoft.com/office/word/2015/wordml/symex" xmlns:wpg="http://schemas.microsoft.com/office/word/2010/wordprocessingGroup" xmlns:wpi="http://schemas.microsoft.com/office/word/2010/wordprocessingInk" xmlns:wne="http://schemas.microsoft.com/office/word/2006/wordml" xmlns:wps="http://schemas.microsoft.com/office/word/2010/wordprocessingShape" mc:Ignorable="w14 w15 w16se w16cid w16 w16cex w16sdtdh w16du wp14">
+<w:numbering xmlns:wpc="http://schemas.microsoft.com/office/word/2010/wordprocessingCanvas" xmlns:cx="http://schemas.microsoft.com/office/drawing/2014/chartex" xmlns:cx1="http://schemas.microsoft.com/office/drawing/2015/9/8/chartex" xmlns:cx2="http://schemas.microsoft.com/office/drawing/2015/10/21/chartex" xmlns:cx3="http://schemas.microsoft.com/office/drawing/2016/5/9/chartex" xmlns:cx4="http://schemas.microsoft.com/office/drawing/2016/5/10/chartex" xmlns:cx5="http://schemas.microsoft.com/office/drawing/2016/5/11/chartex" xmlns:cx6="http://schemas.microsoft.com/office/drawing/2016/5/12/chartex" xmlns:cx7="http://schemas.microsoft.com/office/drawing/2016/5/13/chartex" xmlns:cx8="http://schemas.microsoft.com/office/drawing/2016/5/14/chartex" xmlns:mc="http://schemas.openxmlformats.org/markup-compatibility/2006" xmlns:aink="http://schemas.microsoft.com/office/drawing/2016/ink" xmlns:am3d="http://schemas.microsoft.com/office/drawing/2017/model3d" xmlns:o="urn:schemas-microsoft-com:office:office" xmlns:oel="http://schemas.microsoft.com/office/2019/extlst" xmlns:r="http://schemas.openxmlformats.org/officeDocument/2006/relationships" xmlns:m="http://schemas.openxmlformats.org/officeDocument/2006/math" xmlns:v="urn:schemas-microsoft-com:vml" xmlns:wp14="http://schemas.microsoft.com/office/word/2010/wordprocessingDrawing" xmlns:wp="http://schemas.openxmlformats.org/drawingml/2006/wordprocessingDrawing" xmlns:w10="urn:schemas-microsoft-com:office:word" xmlns:w="http://schemas.openxmlformats.org/wordprocessingml/2006/main" xmlns:w14="http://schemas.microsoft.com/office/word/2010/wordml" xmlns:w15="http://schemas.microsoft.com/office/word/2012/wordml" xmlns:w16cex="http://schemas.microsoft.com/office/word/2018/wordml/cex" xmlns:w16cid="http://schemas.microsoft.com/office/word/2016/wordml/cid" xmlns:w16="http://schemas.microsoft.com/office/word/2018/wordml" xmlns:w16sdtdh="http://schemas.microsoft.com/office/word/2020/wordml/sdtdatahash" xmlns:w16se="http://schemas.microsoft.com/office/word/2015/wordml/symex" xmlns:wpg="http://schemas.microsoft.com/office/word/2010/wordprocessingGroup" xmlns:wpi="http://schemas.microsoft.com/office/word/2010/wordprocessingInk" xmlns:wne="http://schemas.microsoft.com/office/word/2006/wordml" xmlns:wps="http://schemas.microsoft.com/office/word/2010/wordprocessingShape" mc:Ignorable="w14 w15 w16se w16cid w16 w16cex w16sdtdh wp14">
   <w:abstractNum w:abstractNumId="0" w15:restartNumberingAfterBreak="0">
     <w:nsid w:val="60864ACF"/>
     <w:multiLevelType w:val="hybridMultilevel"/>
@@ -828,7 +798,7 @@
 </file>
 
 <file path=word/styles.xml><?xml version="1.0" encoding="utf-8"?>
-<w:styles xmlns:mc="http://schemas.openxmlformats.org/markup-compatibility/2006" xmlns:r="http://schemas.openxmlformats.org/officeDocument/2006/relationships" xmlns:w="http://schemas.openxmlformats.org/wordprocessingml/2006/main" xmlns:w14="http://schemas.microsoft.com/office/word/2010/wordml" xmlns:w15="http://schemas.microsoft.com/office/word/2012/wordml" xmlns:w16cex="http://schemas.microsoft.com/office/word/2018/wordml/cex" xmlns:w16cid="http://schemas.microsoft.com/office/word/2016/wordml/cid" xmlns:w16="http://schemas.microsoft.com/office/word/2018/wordml" xmlns:w16du="http://schemas.microsoft.com/office/word/2023/wordml/word16du" xmlns:w16sdtdh="http://schemas.microsoft.com/office/word/2020/wordml/sdtdatahash" xmlns:w16se="http://schemas.microsoft.com/office/word/2015/wordml/symex" mc:Ignorable="w14 w15 w16se w16cid w16 w16cex w16sdtdh w16du">
+<w:styles xmlns:mc="http://schemas.openxmlformats.org/markup-compatibility/2006" xmlns:r="http://schemas.openxmlformats.org/officeDocument/2006/relationships" xmlns:w="http://schemas.openxmlformats.org/wordprocessingml/2006/main" xmlns:w14="http://schemas.microsoft.com/office/word/2010/wordml" xmlns:w15="http://schemas.microsoft.com/office/word/2012/wordml" xmlns:w16cex="http://schemas.microsoft.com/office/word/2018/wordml/cex" xmlns:w16cid="http://schemas.microsoft.com/office/word/2016/wordml/cid" xmlns:w16="http://schemas.microsoft.com/office/word/2018/wordml" xmlns:w16sdtdh="http://schemas.microsoft.com/office/word/2020/wordml/sdtdatahash" xmlns:w16se="http://schemas.microsoft.com/office/word/2015/wordml/symex" mc:Ignorable="w14 w15 w16se w16cid w16 w16cex w16sdtdh">
   <w:docDefaults>
     <w:rPrDefault>
       <w:rPr>

</xml_diff>